<commit_message>
v2.47 uni_uni updates to data_saver feature change to SH1106 display update of program 01_01 - tests will be afternoon
</commit_message>
<xml_diff>
--- a/HELPME/TEST CORRIDOR FUNKCE2.docx
+++ b/HELPME/TEST CORRIDOR FUNKCE2.docx
@@ -74,6 +74,7 @@
               </w:rPr>
             </w:pPr>
             <w:proofErr w:type="spellStart"/>
+            <w:proofErr w:type="gramStart"/>
             <w:r>
               <w:rPr>
                 <w:rFonts w:asciiTheme="minorHAnsi" w:hAnsiTheme="minorHAnsi"/>
@@ -94,7 +95,15 @@
                 <w:rFonts w:asciiTheme="minorHAnsi" w:hAnsiTheme="minorHAnsi"/>
                 <w:szCs w:val="22"/>
               </w:rPr>
-              <w:t xml:space="preserve">/Přezkoušel dne:  </w:t>
+              <w:t>/</w:t>
+            </w:r>
+            <w:proofErr w:type="gramEnd"/>
+            <w:r>
+              <w:rPr>
+                <w:rFonts w:asciiTheme="minorHAnsi" w:hAnsiTheme="minorHAnsi"/>
+                <w:szCs w:val="22"/>
+              </w:rPr>
+              <w:t xml:space="preserve">Přezkoušel dne:  </w:t>
             </w:r>
             <w:r>
               <w:rPr>
@@ -1102,12 +1111,17 @@
               <w:t xml:space="preserve">KONTROLA </w:t>
             </w:r>
             <w:r>
-              <w:t>CORRIDOR FUNKCE</w:t>
+              <w:t xml:space="preserve">CORRIDOR </w:t>
+            </w:r>
+            <w:proofErr w:type="gramStart"/>
+            <w:r>
+              <w:t>FUNKCE</w:t>
             </w:r>
             <w:r>
               <w:t xml:space="preserve"> - PŘÍPRAVA</w:t>
             </w:r>
             <w:bookmarkEnd w:id="7"/>
+            <w:proofErr w:type="gramEnd"/>
           </w:p>
         </w:tc>
         <w:tc>
@@ -1318,7 +1332,23 @@
                 <w:rFonts w:ascii="Calibri" w:hAnsi="Calibri"/>
                 <w:sz w:val="22"/>
               </w:rPr>
-              <w:t xml:space="preserve"> vypínač pro přivedení napětí 230V na přípravek.</w:t>
+              <w:t xml:space="preserve"> vypínač pro přivedení napětí </w:t>
+            </w:r>
+            <w:proofErr w:type="gramStart"/>
+            <w:r>
+              <w:rPr>
+                <w:rFonts w:ascii="Calibri" w:hAnsi="Calibri"/>
+                <w:sz w:val="22"/>
+              </w:rPr>
+              <w:t>230V</w:t>
+            </w:r>
+            <w:proofErr w:type="gramEnd"/>
+            <w:r>
+              <w:rPr>
+                <w:rFonts w:ascii="Calibri" w:hAnsi="Calibri"/>
+                <w:sz w:val="22"/>
+              </w:rPr>
+              <w:t xml:space="preserve"> na přípravek.</w:t>
             </w:r>
           </w:p>
           <w:p>
@@ -1473,8 +1503,17 @@
                 <w:rFonts w:ascii="Calibri" w:hAnsi="Calibri"/>
                 <w:sz w:val="22"/>
               </w:rPr>
-              <w:t> 230V</w:t>
-            </w:r>
+              <w:t> </w:t>
+            </w:r>
+            <w:proofErr w:type="gramStart"/>
+            <w:r>
+              <w:rPr>
+                <w:rFonts w:ascii="Calibri" w:hAnsi="Calibri"/>
+                <w:sz w:val="22"/>
+              </w:rPr>
+              <w:t>230V</w:t>
+            </w:r>
+            <w:proofErr w:type="gramEnd"/>
             <w:r>
               <w:rPr>
                 <w:rFonts w:ascii="Calibri" w:hAnsi="Calibri"/>
@@ -1516,12 +1555,21 @@
               </w:rPr>
               <w:t xml:space="preserve"> </w:t>
             </w:r>
+            <w:proofErr w:type="gramStart"/>
             <w:r>
               <w:rPr>
                 <w:rFonts w:asciiTheme="minorHAnsi" w:eastAsia="Microsoft JhengHei" w:hAnsiTheme="minorHAnsi" w:cstheme="minorHAnsi"/>
                 <w:sz w:val="22"/>
               </w:rPr>
-              <w:t>N  L1 na driver</w:t>
+              <w:t>N  L</w:t>
+            </w:r>
+            <w:proofErr w:type="gramEnd"/>
+            <w:r>
+              <w:rPr>
+                <w:rFonts w:asciiTheme="minorHAnsi" w:eastAsia="Microsoft JhengHei" w:hAnsiTheme="minorHAnsi" w:cstheme="minorHAnsi"/>
+                <w:sz w:val="22"/>
+              </w:rPr>
+              <w:t>1 na driver</w:t>
             </w:r>
             <w:r>
               <w:rPr>
@@ -2254,8 +2302,9 @@
           </w:tcPr>
           <w:tbl>
             <w:tblPr>
+              <w:tblpPr w:leftFromText="141" w:rightFromText="141" w:horzAnchor="margin" w:tblpXSpec="center" w:tblpY="-564"/>
+              <w:tblOverlap w:val="never"/>
               <w:tblW w:w="7460" w:type="dxa"/>
-              <w:jc w:val="center"/>
               <w:tblLayout w:type="fixed"/>
               <w:tblCellMar>
                 <w:left w:w="70" w:type="dxa"/>
@@ -2270,7 +2319,6 @@
             <w:tr>
               <w:trPr>
                 <w:trHeight w:val="420"/>
-                <w:jc w:val="center"/>
               </w:trPr>
               <w:tc>
                 <w:tcPr>
@@ -2288,7 +2336,6 @@
                 </w:tcPr>
                 <w:p>
                   <w:pPr>
-                    <w:framePr w:hSpace="141" w:wrap="around" w:vAnchor="text" w:hAnchor="margin" w:xAlign="center" w:y="-77"/>
                     <w:rPr>
                       <w:rFonts w:ascii="Calibri" w:hAnsi="Calibri" w:cs="Calibri"/>
                       <w:color w:val="000000"/>
@@ -2322,7 +2369,6 @@
                 </w:tcPr>
                 <w:p>
                   <w:pPr>
-                    <w:framePr w:hSpace="141" w:wrap="around" w:vAnchor="text" w:hAnchor="margin" w:xAlign="center" w:y="-77"/>
                     <w:rPr>
                       <w:rFonts w:ascii="Calibri" w:hAnsi="Calibri" w:cs="Calibri"/>
                       <w:color w:val="000000"/>
@@ -2337,7 +2383,27 @@
                       <w:sz w:val="22"/>
                       <w:szCs w:val="22"/>
                     </w:rPr>
-                    <w:t>FIN:0.7s, RON:120s/100%, FOUT:32s, ABL:10%, SOFF:/</w:t>
+                    <w:t>FIN:0.</w:t>
+                  </w:r>
+                  <w:proofErr w:type="gramStart"/>
+                  <w:r>
+                    <w:rPr>
+                      <w:rFonts w:ascii="Calibri" w:hAnsi="Calibri" w:cs="Calibri"/>
+                      <w:color w:val="000000"/>
+                      <w:sz w:val="22"/>
+                      <w:szCs w:val="22"/>
+                    </w:rPr>
+                    <w:t>7s</w:t>
+                  </w:r>
+                  <w:proofErr w:type="gramEnd"/>
+                  <w:r>
+                    <w:rPr>
+                      <w:rFonts w:ascii="Calibri" w:hAnsi="Calibri" w:cs="Calibri"/>
+                      <w:color w:val="000000"/>
+                      <w:sz w:val="22"/>
+                      <w:szCs w:val="22"/>
+                    </w:rPr>
+                    <w:t>, RON:120s/100%, FOUT:32s, ABL:10%, SOFF:/</w:t>
                   </w:r>
                 </w:p>
               </w:tc>
@@ -2345,7 +2411,6 @@
             <w:tr>
               <w:trPr>
                 <w:trHeight w:val="420"/>
-                <w:jc w:val="center"/>
               </w:trPr>
               <w:tc>
                 <w:tcPr>
@@ -2363,7 +2428,6 @@
                 </w:tcPr>
                 <w:p>
                   <w:pPr>
-                    <w:framePr w:hSpace="141" w:wrap="around" w:vAnchor="text" w:hAnchor="margin" w:xAlign="center" w:y="-77"/>
                     <w:rPr>
                       <w:rFonts w:ascii="Calibri" w:hAnsi="Calibri" w:cs="Calibri"/>
                       <w:color w:val="000000"/>
@@ -2397,7 +2461,6 @@
                 </w:tcPr>
                 <w:p>
                   <w:pPr>
-                    <w:framePr w:hSpace="141" w:wrap="around" w:vAnchor="text" w:hAnchor="margin" w:xAlign="center" w:y="-77"/>
                     <w:rPr>
                       <w:rFonts w:ascii="Calibri" w:hAnsi="Calibri" w:cs="Calibri"/>
                       <w:color w:val="000000"/>
@@ -2412,7 +2475,27 @@
                       <w:sz w:val="22"/>
                       <w:szCs w:val="22"/>
                     </w:rPr>
-                    <w:t>FIN:0.7s, RON:150s/100%, FOUT:30s, ABL:10%, SOFF:/</w:t>
+                    <w:t>FIN:0.</w:t>
+                  </w:r>
+                  <w:proofErr w:type="gramStart"/>
+                  <w:r>
+                    <w:rPr>
+                      <w:rFonts w:ascii="Calibri" w:hAnsi="Calibri" w:cs="Calibri"/>
+                      <w:color w:val="000000"/>
+                      <w:sz w:val="22"/>
+                      <w:szCs w:val="22"/>
+                    </w:rPr>
+                    <w:t>7s</w:t>
+                  </w:r>
+                  <w:proofErr w:type="gramEnd"/>
+                  <w:r>
+                    <w:rPr>
+                      <w:rFonts w:ascii="Calibri" w:hAnsi="Calibri" w:cs="Calibri"/>
+                      <w:color w:val="000000"/>
+                      <w:sz w:val="22"/>
+                      <w:szCs w:val="22"/>
+                    </w:rPr>
+                    <w:t>, RON:150s/100%, FOUT:30s, ABL:10%, SOFF:/</w:t>
                   </w:r>
                 </w:p>
               </w:tc>
@@ -2420,7 +2503,6 @@
             <w:tr>
               <w:trPr>
                 <w:trHeight w:val="420"/>
-                <w:jc w:val="center"/>
               </w:trPr>
               <w:tc>
                 <w:tcPr>
@@ -2438,7 +2520,6 @@
                 </w:tcPr>
                 <w:p>
                   <w:pPr>
-                    <w:framePr w:hSpace="141" w:wrap="around" w:vAnchor="text" w:hAnchor="margin" w:xAlign="center" w:y="-77"/>
                     <w:rPr>
                       <w:rFonts w:ascii="Calibri" w:hAnsi="Calibri" w:cs="Calibri"/>
                       <w:color w:val="000000"/>
@@ -2472,7 +2553,6 @@
                 </w:tcPr>
                 <w:p>
                   <w:pPr>
-                    <w:framePr w:hSpace="141" w:wrap="around" w:vAnchor="text" w:hAnchor="margin" w:xAlign="center" w:y="-77"/>
                     <w:rPr>
                       <w:rFonts w:ascii="Calibri" w:hAnsi="Calibri" w:cs="Calibri"/>
                       <w:color w:val="000000"/>
@@ -2487,7 +2567,27 @@
                       <w:sz w:val="22"/>
                       <w:szCs w:val="22"/>
                     </w:rPr>
-                    <w:t xml:space="preserve">FIN:0.7s, RON:150s/72%, FOUT:30s, ABL:10%, SOFF:/ </w:t>
+                    <w:t>FIN:0.</w:t>
+                  </w:r>
+                  <w:proofErr w:type="gramStart"/>
+                  <w:r>
+                    <w:rPr>
+                      <w:rFonts w:ascii="Calibri" w:hAnsi="Calibri" w:cs="Calibri"/>
+                      <w:color w:val="000000"/>
+                      <w:sz w:val="22"/>
+                      <w:szCs w:val="22"/>
+                    </w:rPr>
+                    <w:t>7s</w:t>
+                  </w:r>
+                  <w:proofErr w:type="gramEnd"/>
+                  <w:r>
+                    <w:rPr>
+                      <w:rFonts w:ascii="Calibri" w:hAnsi="Calibri" w:cs="Calibri"/>
+                      <w:color w:val="000000"/>
+                      <w:sz w:val="22"/>
+                      <w:szCs w:val="22"/>
+                    </w:rPr>
+                    <w:t xml:space="preserve">, RON:150s/72%, FOUT:30s, ABL:10%, SOFF:/ </w:t>
                   </w:r>
                 </w:p>
               </w:tc>
@@ -2495,7 +2595,6 @@
             <w:tr>
               <w:trPr>
                 <w:trHeight w:val="420"/>
-                <w:jc w:val="center"/>
               </w:trPr>
               <w:tc>
                 <w:tcPr>
@@ -2513,7 +2612,6 @@
                 </w:tcPr>
                 <w:p>
                   <w:pPr>
-                    <w:framePr w:hSpace="141" w:wrap="around" w:vAnchor="text" w:hAnchor="margin" w:xAlign="center" w:y="-77"/>
                     <w:rPr>
                       <w:rFonts w:ascii="Calibri" w:hAnsi="Calibri" w:cs="Calibri"/>
                       <w:color w:val="000000"/>
@@ -2547,7 +2645,6 @@
                 </w:tcPr>
                 <w:p>
                   <w:pPr>
-                    <w:framePr w:hSpace="141" w:wrap="around" w:vAnchor="text" w:hAnchor="margin" w:xAlign="center" w:y="-77"/>
                     <w:rPr>
                       <w:rFonts w:ascii="Calibri" w:hAnsi="Calibri" w:cs="Calibri"/>
                       <w:color w:val="000000"/>
@@ -2562,7 +2659,27 @@
                       <w:sz w:val="22"/>
                       <w:szCs w:val="22"/>
                     </w:rPr>
-                    <w:t>FIN:0.7s, RON:150s/100%, FOUT:32s, ABL:10%, SOFF:/</w:t>
+                    <w:t>FIN:0.</w:t>
+                  </w:r>
+                  <w:proofErr w:type="gramStart"/>
+                  <w:r>
+                    <w:rPr>
+                      <w:rFonts w:ascii="Calibri" w:hAnsi="Calibri" w:cs="Calibri"/>
+                      <w:color w:val="000000"/>
+                      <w:sz w:val="22"/>
+                      <w:szCs w:val="22"/>
+                    </w:rPr>
+                    <w:t>7s</w:t>
+                  </w:r>
+                  <w:proofErr w:type="gramEnd"/>
+                  <w:r>
+                    <w:rPr>
+                      <w:rFonts w:ascii="Calibri" w:hAnsi="Calibri" w:cs="Calibri"/>
+                      <w:color w:val="000000"/>
+                      <w:sz w:val="22"/>
+                      <w:szCs w:val="22"/>
+                    </w:rPr>
+                    <w:t>, RON:150s/100%, FOUT:32s, ABL:10%, SOFF:/</w:t>
                   </w:r>
                 </w:p>
               </w:tc>
@@ -2570,7 +2687,6 @@
             <w:tr>
               <w:trPr>
                 <w:trHeight w:val="420"/>
-                <w:jc w:val="center"/>
               </w:trPr>
               <w:tc>
                 <w:tcPr>
@@ -2588,7 +2704,6 @@
                 </w:tcPr>
                 <w:p>
                   <w:pPr>
-                    <w:framePr w:hSpace="141" w:wrap="around" w:vAnchor="text" w:hAnchor="margin" w:xAlign="center" w:y="-77"/>
                     <w:rPr>
                       <w:rFonts w:ascii="Calibri" w:hAnsi="Calibri" w:cs="Calibri"/>
                       <w:color w:val="000000"/>
@@ -2622,7 +2737,6 @@
                 </w:tcPr>
                 <w:p>
                   <w:pPr>
-                    <w:framePr w:hSpace="141" w:wrap="around" w:vAnchor="text" w:hAnchor="margin" w:xAlign="center" w:y="-77"/>
                     <w:rPr>
                       <w:rFonts w:ascii="Calibri" w:hAnsi="Calibri" w:cs="Calibri"/>
                       <w:color w:val="000000"/>
@@ -2637,7 +2751,27 @@
                       <w:sz w:val="22"/>
                       <w:szCs w:val="22"/>
                     </w:rPr>
-                    <w:t>FIN:0.7s, RON:120s/100%, FOUT:30s, ABL:10%, SOFF:/</w:t>
+                    <w:t>FIN:0.</w:t>
+                  </w:r>
+                  <w:proofErr w:type="gramStart"/>
+                  <w:r>
+                    <w:rPr>
+                      <w:rFonts w:ascii="Calibri" w:hAnsi="Calibri" w:cs="Calibri"/>
+                      <w:color w:val="000000"/>
+                      <w:sz w:val="22"/>
+                      <w:szCs w:val="22"/>
+                    </w:rPr>
+                    <w:t>7s</w:t>
+                  </w:r>
+                  <w:proofErr w:type="gramEnd"/>
+                  <w:r>
+                    <w:rPr>
+                      <w:rFonts w:ascii="Calibri" w:hAnsi="Calibri" w:cs="Calibri"/>
+                      <w:color w:val="000000"/>
+                      <w:sz w:val="22"/>
+                      <w:szCs w:val="22"/>
+                    </w:rPr>
+                    <w:t>, RON:120s/100%, FOUT:30s, ABL:10%, SOFF:/</w:t>
                   </w:r>
                 </w:p>
               </w:tc>
@@ -2645,7 +2779,6 @@
             <w:tr>
               <w:trPr>
                 <w:trHeight w:val="420"/>
-                <w:jc w:val="center"/>
               </w:trPr>
               <w:tc>
                 <w:tcPr>
@@ -2663,7 +2796,6 @@
                 </w:tcPr>
                 <w:p>
                   <w:pPr>
-                    <w:framePr w:hSpace="141" w:wrap="around" w:vAnchor="text" w:hAnchor="margin" w:xAlign="center" w:y="-77"/>
                     <w:rPr>
                       <w:rFonts w:ascii="Calibri" w:hAnsi="Calibri" w:cs="Calibri"/>
                       <w:color w:val="000000"/>
@@ -2697,7 +2829,6 @@
                 </w:tcPr>
                 <w:p>
                   <w:pPr>
-                    <w:framePr w:hSpace="141" w:wrap="around" w:vAnchor="text" w:hAnchor="margin" w:xAlign="center" w:y="-77"/>
                     <w:rPr>
                       <w:rFonts w:ascii="Calibri" w:hAnsi="Calibri" w:cs="Calibri"/>
                       <w:color w:val="000000"/>
@@ -2712,7 +2843,27 @@
                       <w:sz w:val="22"/>
                       <w:szCs w:val="22"/>
                     </w:rPr>
-                    <w:t>FIN:0.7s, RON:300s/100%, FOUT:32s, ABL:30%, SOFF:/</w:t>
+                    <w:t>FIN:0.</w:t>
+                  </w:r>
+                  <w:proofErr w:type="gramStart"/>
+                  <w:r>
+                    <w:rPr>
+                      <w:rFonts w:ascii="Calibri" w:hAnsi="Calibri" w:cs="Calibri"/>
+                      <w:color w:val="000000"/>
+                      <w:sz w:val="22"/>
+                      <w:szCs w:val="22"/>
+                    </w:rPr>
+                    <w:t>7s</w:t>
+                  </w:r>
+                  <w:proofErr w:type="gramEnd"/>
+                  <w:r>
+                    <w:rPr>
+                      <w:rFonts w:ascii="Calibri" w:hAnsi="Calibri" w:cs="Calibri"/>
+                      <w:color w:val="000000"/>
+                      <w:sz w:val="22"/>
+                      <w:szCs w:val="22"/>
+                    </w:rPr>
+                    <w:t>, RON:300s/100%, FOUT:32s, ABL:30%, SOFF:/</w:t>
                   </w:r>
                 </w:p>
               </w:tc>
@@ -2720,7 +2871,6 @@
             <w:tr>
               <w:trPr>
                 <w:trHeight w:val="420"/>
-                <w:jc w:val="center"/>
               </w:trPr>
               <w:tc>
                 <w:tcPr>
@@ -2738,7 +2888,6 @@
                 </w:tcPr>
                 <w:p>
                   <w:pPr>
-                    <w:framePr w:hSpace="141" w:wrap="around" w:vAnchor="text" w:hAnchor="margin" w:xAlign="center" w:y="-77"/>
                     <w:rPr>
                       <w:rFonts w:ascii="Calibri" w:hAnsi="Calibri" w:cs="Calibri"/>
                       <w:color w:val="000000"/>
@@ -2772,7 +2921,6 @@
                 </w:tcPr>
                 <w:p>
                   <w:pPr>
-                    <w:framePr w:hSpace="141" w:wrap="around" w:vAnchor="text" w:hAnchor="margin" w:xAlign="center" w:y="-77"/>
                     <w:rPr>
                       <w:rFonts w:ascii="Calibri" w:hAnsi="Calibri" w:cs="Calibri"/>
                       <w:color w:val="000000"/>
@@ -2787,7 +2935,27 @@
                       <w:sz w:val="22"/>
                       <w:szCs w:val="22"/>
                     </w:rPr>
-                    <w:t xml:space="preserve">FIN:0.7s, RON:0s/100%, FOUT:180s, ABL:20%, SOFF:1200s </w:t>
+                    <w:t>FIN:0.</w:t>
+                  </w:r>
+                  <w:proofErr w:type="gramStart"/>
+                  <w:r>
+                    <w:rPr>
+                      <w:rFonts w:ascii="Calibri" w:hAnsi="Calibri" w:cs="Calibri"/>
+                      <w:color w:val="000000"/>
+                      <w:sz w:val="22"/>
+                      <w:szCs w:val="22"/>
+                    </w:rPr>
+                    <w:t>7s</w:t>
+                  </w:r>
+                  <w:proofErr w:type="gramEnd"/>
+                  <w:r>
+                    <w:rPr>
+                      <w:rFonts w:ascii="Calibri" w:hAnsi="Calibri" w:cs="Calibri"/>
+                      <w:color w:val="000000"/>
+                      <w:sz w:val="22"/>
+                      <w:szCs w:val="22"/>
+                    </w:rPr>
+                    <w:t xml:space="preserve">, RON:0s/100%, FOUT:180s, ABL:20%, SOFF:1200s </w:t>
                   </w:r>
                 </w:p>
               </w:tc>
@@ -2795,7 +2963,6 @@
             <w:tr>
               <w:trPr>
                 <w:trHeight w:val="420"/>
-                <w:jc w:val="center"/>
               </w:trPr>
               <w:tc>
                 <w:tcPr>
@@ -2813,7 +2980,6 @@
                 </w:tcPr>
                 <w:p>
                   <w:pPr>
-                    <w:framePr w:hSpace="141" w:wrap="around" w:vAnchor="text" w:hAnchor="margin" w:xAlign="center" w:y="-77"/>
                     <w:rPr>
                       <w:rFonts w:ascii="Calibri" w:hAnsi="Calibri" w:cs="Calibri"/>
                       <w:color w:val="000000"/>
@@ -2847,7 +3013,6 @@
                 </w:tcPr>
                 <w:p>
                   <w:pPr>
-                    <w:framePr w:hSpace="141" w:wrap="around" w:vAnchor="text" w:hAnchor="margin" w:xAlign="center" w:y="-77"/>
                     <w:rPr>
                       <w:rFonts w:ascii="Calibri" w:hAnsi="Calibri" w:cs="Calibri"/>
                       <w:color w:val="000000"/>
@@ -2862,7 +3027,27 @@
                       <w:sz w:val="22"/>
                       <w:szCs w:val="22"/>
                     </w:rPr>
-                    <w:t xml:space="preserve">FIN:2s, RON:600s/100%, FOUT:120s, ABL:10%, SOFF:600s </w:t>
+                    <w:t>FIN:</w:t>
+                  </w:r>
+                  <w:proofErr w:type="gramStart"/>
+                  <w:r>
+                    <w:rPr>
+                      <w:rFonts w:ascii="Calibri" w:hAnsi="Calibri" w:cs="Calibri"/>
+                      <w:color w:val="000000"/>
+                      <w:sz w:val="22"/>
+                      <w:szCs w:val="22"/>
+                    </w:rPr>
+                    <w:t>2s</w:t>
+                  </w:r>
+                  <w:proofErr w:type="gramEnd"/>
+                  <w:r>
+                    <w:rPr>
+                      <w:rFonts w:ascii="Calibri" w:hAnsi="Calibri" w:cs="Calibri"/>
+                      <w:color w:val="000000"/>
+                      <w:sz w:val="22"/>
+                      <w:szCs w:val="22"/>
+                    </w:rPr>
+                    <w:t xml:space="preserve">, RON:600s/100%, FOUT:120s, ABL:10%, SOFF:600s </w:t>
                   </w:r>
                 </w:p>
               </w:tc>
@@ -2870,7 +3055,6 @@
             <w:tr>
               <w:trPr>
                 <w:trHeight w:val="420"/>
-                <w:jc w:val="center"/>
               </w:trPr>
               <w:tc>
                 <w:tcPr>
@@ -2888,7 +3072,6 @@
                 </w:tcPr>
                 <w:p>
                   <w:pPr>
-                    <w:framePr w:hSpace="141" w:wrap="around" w:vAnchor="text" w:hAnchor="margin" w:xAlign="center" w:y="-77"/>
                     <w:rPr>
                       <w:rFonts w:ascii="Calibri" w:hAnsi="Calibri" w:cs="Calibri"/>
                       <w:color w:val="000000"/>
@@ -2922,7 +3105,6 @@
                 </w:tcPr>
                 <w:p>
                   <w:pPr>
-                    <w:framePr w:hSpace="141" w:wrap="around" w:vAnchor="text" w:hAnchor="margin" w:xAlign="center" w:y="-77"/>
                     <w:rPr>
                       <w:rFonts w:ascii="Calibri" w:hAnsi="Calibri" w:cs="Calibri"/>
                       <w:color w:val="000000"/>
@@ -2937,7 +3119,27 @@
                       <w:sz w:val="22"/>
                       <w:szCs w:val="22"/>
                     </w:rPr>
-                    <w:t>FIN:2s, RON:300s/100%, FOUT:120s, ABL:5%, SOFF:/</w:t>
+                    <w:t>FIN:</w:t>
+                  </w:r>
+                  <w:proofErr w:type="gramStart"/>
+                  <w:r>
+                    <w:rPr>
+                      <w:rFonts w:ascii="Calibri" w:hAnsi="Calibri" w:cs="Calibri"/>
+                      <w:color w:val="000000"/>
+                      <w:sz w:val="22"/>
+                      <w:szCs w:val="22"/>
+                    </w:rPr>
+                    <w:t>2s</w:t>
+                  </w:r>
+                  <w:proofErr w:type="gramEnd"/>
+                  <w:r>
+                    <w:rPr>
+                      <w:rFonts w:ascii="Calibri" w:hAnsi="Calibri" w:cs="Calibri"/>
+                      <w:color w:val="000000"/>
+                      <w:sz w:val="22"/>
+                      <w:szCs w:val="22"/>
+                    </w:rPr>
+                    <w:t>, RON:300s/100%, FOUT:120s, ABL:5%, SOFF:/</w:t>
                   </w:r>
                 </w:p>
               </w:tc>
@@ -2945,7 +3147,6 @@
             <w:tr>
               <w:trPr>
                 <w:trHeight w:val="420"/>
-                <w:jc w:val="center"/>
               </w:trPr>
               <w:tc>
                 <w:tcPr>
@@ -2963,7 +3164,6 @@
                 </w:tcPr>
                 <w:p>
                   <w:pPr>
-                    <w:framePr w:hSpace="141" w:wrap="around" w:vAnchor="text" w:hAnchor="margin" w:xAlign="center" w:y="-77"/>
                     <w:rPr>
                       <w:rFonts w:ascii="Calibri" w:hAnsi="Calibri" w:cs="Calibri"/>
                       <w:color w:val="000000"/>
@@ -2997,7 +3197,6 @@
                 </w:tcPr>
                 <w:p>
                   <w:pPr>
-                    <w:framePr w:hSpace="141" w:wrap="around" w:vAnchor="text" w:hAnchor="margin" w:xAlign="center" w:y="-77"/>
                     <w:rPr>
                       <w:rFonts w:ascii="Calibri" w:hAnsi="Calibri" w:cs="Calibri"/>
                       <w:color w:val="000000"/>
@@ -3012,7 +3211,27 @@
                       <w:sz w:val="22"/>
                       <w:szCs w:val="22"/>
                     </w:rPr>
-                    <w:t>FIN:0.7s, RON:300s/100%, FOUT:32s, ABL:10%, SOFF:/</w:t>
+                    <w:t>FIN:0.</w:t>
+                  </w:r>
+                  <w:proofErr w:type="gramStart"/>
+                  <w:r>
+                    <w:rPr>
+                      <w:rFonts w:ascii="Calibri" w:hAnsi="Calibri" w:cs="Calibri"/>
+                      <w:color w:val="000000"/>
+                      <w:sz w:val="22"/>
+                      <w:szCs w:val="22"/>
+                    </w:rPr>
+                    <w:t>7s</w:t>
+                  </w:r>
+                  <w:proofErr w:type="gramEnd"/>
+                  <w:r>
+                    <w:rPr>
+                      <w:rFonts w:ascii="Calibri" w:hAnsi="Calibri" w:cs="Calibri"/>
+                      <w:color w:val="000000"/>
+                      <w:sz w:val="22"/>
+                      <w:szCs w:val="22"/>
+                    </w:rPr>
+                    <w:t>, RON:300s/100%, FOUT:32s, ABL:10%, SOFF:/</w:t>
                   </w:r>
                 </w:p>
               </w:tc>
@@ -3020,7 +3239,6 @@
             <w:tr>
               <w:trPr>
                 <w:trHeight w:val="420"/>
-                <w:jc w:val="center"/>
               </w:trPr>
               <w:tc>
                 <w:tcPr>
@@ -3038,7 +3256,6 @@
                 </w:tcPr>
                 <w:p>
                   <w:pPr>
-                    <w:framePr w:hSpace="141" w:wrap="around" w:vAnchor="text" w:hAnchor="margin" w:xAlign="center" w:y="-77"/>
                     <w:rPr>
                       <w:rFonts w:ascii="Calibri" w:hAnsi="Calibri" w:cs="Calibri"/>
                       <w:color w:val="000000"/>
@@ -3072,7 +3289,6 @@
                 </w:tcPr>
                 <w:p>
                   <w:pPr>
-                    <w:framePr w:hSpace="141" w:wrap="around" w:vAnchor="text" w:hAnchor="margin" w:xAlign="center" w:y="-77"/>
                     <w:rPr>
                       <w:rFonts w:ascii="Calibri" w:hAnsi="Calibri" w:cs="Calibri"/>
                       <w:color w:val="000000"/>
@@ -3087,7 +3303,27 @@
                       <w:sz w:val="22"/>
                       <w:szCs w:val="22"/>
                     </w:rPr>
-                    <w:t>FIN:0.7s, RON:0s/100%, FOUT:16s, ABL:10%, SOFF:180s</w:t>
+                    <w:t>FIN:0.</w:t>
+                  </w:r>
+                  <w:proofErr w:type="gramStart"/>
+                  <w:r>
+                    <w:rPr>
+                      <w:rFonts w:ascii="Calibri" w:hAnsi="Calibri" w:cs="Calibri"/>
+                      <w:color w:val="000000"/>
+                      <w:sz w:val="22"/>
+                      <w:szCs w:val="22"/>
+                    </w:rPr>
+                    <w:t>7s</w:t>
+                  </w:r>
+                  <w:proofErr w:type="gramEnd"/>
+                  <w:r>
+                    <w:rPr>
+                      <w:rFonts w:ascii="Calibri" w:hAnsi="Calibri" w:cs="Calibri"/>
+                      <w:color w:val="000000"/>
+                      <w:sz w:val="22"/>
+                      <w:szCs w:val="22"/>
+                    </w:rPr>
+                    <w:t>, RON:0s/100%, FOUT:16s, ABL:10%, SOFF:180s</w:t>
                   </w:r>
                 </w:p>
               </w:tc>
@@ -3095,7 +3331,6 @@
             <w:tr>
               <w:trPr>
                 <w:trHeight w:val="330"/>
-                <w:jc w:val="center"/>
               </w:trPr>
               <w:tc>
                 <w:tcPr>
@@ -3113,7 +3348,6 @@
                 </w:tcPr>
                 <w:p>
                   <w:pPr>
-                    <w:framePr w:hSpace="141" w:wrap="around" w:vAnchor="text" w:hAnchor="margin" w:xAlign="center" w:y="-77"/>
                     <w:rPr>
                       <w:rFonts w:ascii="Calibri" w:hAnsi="Calibri" w:cs="Calibri"/>
                       <w:color w:val="000000"/>
@@ -3147,7 +3381,6 @@
                 </w:tcPr>
                 <w:p>
                   <w:pPr>
-                    <w:framePr w:hSpace="141" w:wrap="around" w:vAnchor="text" w:hAnchor="margin" w:xAlign="center" w:y="-77"/>
                     <w:rPr>
                       <w:rFonts w:ascii="Calibri" w:hAnsi="Calibri" w:cs="Calibri"/>
                       <w:color w:val="000000"/>
@@ -3162,7 +3395,27 @@
                       <w:sz w:val="22"/>
                       <w:szCs w:val="22"/>
                     </w:rPr>
-                    <w:t>FIN:0.7s, RON:270s/100%, FOUT:32s, ABL:10%, SOFF:600s</w:t>
+                    <w:t>FIN:0.</w:t>
+                  </w:r>
+                  <w:proofErr w:type="gramStart"/>
+                  <w:r>
+                    <w:rPr>
+                      <w:rFonts w:ascii="Calibri" w:hAnsi="Calibri" w:cs="Calibri"/>
+                      <w:color w:val="000000"/>
+                      <w:sz w:val="22"/>
+                      <w:szCs w:val="22"/>
+                    </w:rPr>
+                    <w:t>7s</w:t>
+                  </w:r>
+                  <w:proofErr w:type="gramEnd"/>
+                  <w:r>
+                    <w:rPr>
+                      <w:rFonts w:ascii="Calibri" w:hAnsi="Calibri" w:cs="Calibri"/>
+                      <w:color w:val="000000"/>
+                      <w:sz w:val="22"/>
+                      <w:szCs w:val="22"/>
+                    </w:rPr>
+                    <w:t>, RON:270s/100%, FOUT:32s, ABL:10%, SOFF:600s</w:t>
                   </w:r>
                 </w:p>
               </w:tc>
@@ -3170,7 +3423,6 @@
             <w:tr>
               <w:trPr>
                 <w:trHeight w:val="420"/>
-                <w:jc w:val="center"/>
               </w:trPr>
               <w:tc>
                 <w:tcPr>
@@ -3178,7 +3430,7 @@
                   <w:tcBorders>
                     <w:top w:val="nil"/>
                     <w:left w:val="single" w:sz="4" w:space="0" w:color="auto"/>
-                    <w:bottom w:val="single" w:sz="4" w:space="0" w:color="auto"/>
+                    <w:bottom w:val="nil"/>
                     <w:right w:val="single" w:sz="4" w:space="0" w:color="auto"/>
                   </w:tcBorders>
                   <w:shd w:val="clear" w:color="auto" w:fill="auto"/>
@@ -3188,7 +3440,6 @@
                 </w:tcPr>
                 <w:p>
                   <w:pPr>
-                    <w:framePr w:hSpace="141" w:wrap="around" w:vAnchor="text" w:hAnchor="margin" w:xAlign="center" w:y="-77"/>
                     <w:rPr>
                       <w:rFonts w:ascii="Calibri" w:hAnsi="Calibri" w:cs="Calibri"/>
                       <w:color w:val="000000"/>
@@ -3213,7 +3464,7 @@
                   <w:tcBorders>
                     <w:top w:val="nil"/>
                     <w:left w:val="nil"/>
-                    <w:bottom w:val="single" w:sz="4" w:space="0" w:color="auto"/>
+                    <w:bottom w:val="nil"/>
                     <w:right w:val="single" w:sz="4" w:space="0" w:color="auto"/>
                   </w:tcBorders>
                   <w:shd w:val="clear" w:color="auto" w:fill="auto"/>
@@ -3222,7 +3473,6 @@
                 </w:tcPr>
                 <w:p>
                   <w:pPr>
-                    <w:framePr w:hSpace="141" w:wrap="around" w:vAnchor="text" w:hAnchor="margin" w:xAlign="center" w:y="-77"/>
                     <w:rPr>
                       <w:rFonts w:ascii="Calibri" w:hAnsi="Calibri" w:cs="Calibri"/>
                       <w:color w:val="000000"/>
@@ -3237,7 +3487,126 @@
                       <w:sz w:val="22"/>
                       <w:szCs w:val="22"/>
                     </w:rPr>
-                    <w:t>FIN:0.7s, RON:30s/100%, FOUT:32s, ABL:20%, SOFF:/</w:t>
+                    <w:t>FIN:0.</w:t>
+                  </w:r>
+                  <w:proofErr w:type="gramStart"/>
+                  <w:r>
+                    <w:rPr>
+                      <w:rFonts w:ascii="Calibri" w:hAnsi="Calibri" w:cs="Calibri"/>
+                      <w:color w:val="000000"/>
+                      <w:sz w:val="22"/>
+                      <w:szCs w:val="22"/>
+                    </w:rPr>
+                    <w:t>7s</w:t>
+                  </w:r>
+                  <w:proofErr w:type="gramEnd"/>
+                  <w:r>
+                    <w:rPr>
+                      <w:rFonts w:ascii="Calibri" w:hAnsi="Calibri" w:cs="Calibri"/>
+                      <w:color w:val="000000"/>
+                      <w:sz w:val="22"/>
+                      <w:szCs w:val="22"/>
+                    </w:rPr>
+                    <w:t>, RON:30s/100%, FOUT:32s, ABL:20%, SOFF:/</w:t>
+                  </w:r>
+                </w:p>
+              </w:tc>
+            </w:tr>
+            <w:tr>
+              <w:trPr>
+                <w:trHeight w:val="420"/>
+              </w:trPr>
+              <w:tc>
+                <w:tcPr>
+                  <w:tcW w:w="1960" w:type="dxa"/>
+                  <w:tcBorders>
+                    <w:top w:val="nil"/>
+                    <w:left w:val="single" w:sz="4" w:space="0" w:color="auto"/>
+                    <w:bottom w:val="single" w:sz="4" w:space="0" w:color="auto"/>
+                    <w:right w:val="single" w:sz="4" w:space="0" w:color="auto"/>
+                  </w:tcBorders>
+                  <w:shd w:val="clear" w:color="auto" w:fill="auto"/>
+                  <w:noWrap/>
+                  <w:vAlign w:val="bottom"/>
+                </w:tcPr>
+                <w:p>
+                  <w:pPr>
+                    <w:rPr>
+                      <w:rFonts w:ascii="Calibri" w:hAnsi="Calibri" w:cs="Calibri"/>
+                      <w:color w:val="000000"/>
+                      <w:sz w:val="22"/>
+                      <w:szCs w:val="22"/>
+                    </w:rPr>
+                  </w:pPr>
+                  <w:r>
+                    <w:rPr>
+                      <w:rFonts w:ascii="Calibri" w:hAnsi="Calibri" w:cs="Calibri"/>
+                      <w:color w:val="000000"/>
+                      <w:sz w:val="22"/>
+                      <w:szCs w:val="22"/>
+                    </w:rPr>
+                    <w:t>Program č. 1</w:t>
+                  </w:r>
+                  <w:r>
+                    <w:rPr>
+                      <w:rFonts w:ascii="Calibri" w:hAnsi="Calibri" w:cs="Calibri"/>
+                      <w:color w:val="000000"/>
+                      <w:sz w:val="22"/>
+                      <w:szCs w:val="22"/>
+                    </w:rPr>
+                    <w:t>4</w:t>
+                  </w:r>
+                </w:p>
+              </w:tc>
+              <w:tc>
+                <w:tcPr>
+                  <w:tcW w:w="5500" w:type="dxa"/>
+                  <w:tcBorders>
+                    <w:top w:val="nil"/>
+                    <w:left w:val="nil"/>
+                    <w:bottom w:val="single" w:sz="4" w:space="0" w:color="auto"/>
+                    <w:right w:val="single" w:sz="4" w:space="0" w:color="auto"/>
+                  </w:tcBorders>
+                  <w:shd w:val="clear" w:color="auto" w:fill="auto"/>
+                  <w:vAlign w:val="bottom"/>
+                </w:tcPr>
+                <w:p>
+                  <w:pPr>
+                    <w:rPr>
+                      <w:rFonts w:ascii="Calibri" w:hAnsi="Calibri" w:cs="Calibri"/>
+                      <w:color w:val="000000"/>
+                      <w:sz w:val="22"/>
+                      <w:szCs w:val="22"/>
+                    </w:rPr>
+                  </w:pPr>
+                  <w:r>
+                    <w:rPr>
+                      <w:rFonts w:ascii="Calibri" w:hAnsi="Calibri" w:cs="Calibri"/>
+                      <w:color w:val="000000"/>
+                      <w:sz w:val="22"/>
+                      <w:szCs w:val="22"/>
+                    </w:rPr>
+                    <w:t>FIN:0.</w:t>
+                  </w:r>
+                  <w:proofErr w:type="gramStart"/>
+                  <w:r>
+                    <w:rPr>
+                      <w:rFonts w:ascii="Calibri" w:hAnsi="Calibri" w:cs="Calibri"/>
+                      <w:color w:val="000000"/>
+                      <w:sz w:val="22"/>
+                      <w:szCs w:val="22"/>
+                    </w:rPr>
+                    <w:t>7s</w:t>
+                  </w:r>
+                  <w:proofErr w:type="gramEnd"/>
+                  <w:r>
+                    <w:rPr>
+                      <w:rFonts w:ascii="Calibri" w:hAnsi="Calibri" w:cs="Calibri"/>
+                      <w:color w:val="000000"/>
+                      <w:sz w:val="22"/>
+                      <w:szCs w:val="22"/>
+                    </w:rPr>
+                    <w:t>, RON:60s/100%, FOUT:30s, ABL:30%, SOFF:/</w:t>
                   </w:r>
                 </w:p>
               </w:tc>
@@ -4538,6 +4907,7 @@
             </w:rPr>
           </w:pPr>
           <w:proofErr w:type="spellStart"/>
+          <w:proofErr w:type="gramStart"/>
           <w:r>
             <w:rPr>
               <w:rFonts w:asciiTheme="minorHAnsi" w:hAnsiTheme="minorHAnsi"/>
@@ -4560,6 +4930,7 @@
             </w:rPr>
             <w:t xml:space="preserve"> :</w:t>
           </w:r>
+          <w:proofErr w:type="gramEnd"/>
         </w:p>
         <w:p>
           <w:pPr>
@@ -4825,8 +5196,17 @@
               <w:rFonts w:asciiTheme="minorHAnsi" w:hAnsiTheme="minorHAnsi"/>
               <w:sz w:val="22"/>
             </w:rPr>
-            <w:t xml:space="preserve"> tisku :</w:t>
+            <w:t xml:space="preserve"> </w:t>
           </w:r>
+          <w:proofErr w:type="gramStart"/>
+          <w:r>
+            <w:rPr>
+              <w:rFonts w:asciiTheme="minorHAnsi" w:hAnsiTheme="minorHAnsi"/>
+              <w:sz w:val="22"/>
+            </w:rPr>
+            <w:t>tisku :</w:t>
+          </w:r>
+          <w:proofErr w:type="gramEnd"/>
           <w:r>
             <w:rPr>
               <w:rFonts w:asciiTheme="minorHAnsi" w:hAnsiTheme="minorHAnsi"/>
@@ -4861,7 +5241,7 @@
               <w:noProof/>
               <w:sz w:val="22"/>
             </w:rPr>
-            <w:t>6.3.2023</w:t>
+            <w:t>27.7.2023</w:t>
           </w:r>
           <w:r>
             <w:rPr>
@@ -4886,6 +5266,7 @@
               <w:szCs w:val="22"/>
             </w:rPr>
           </w:pPr>
+          <w:proofErr w:type="gramStart"/>
           <w:r>
             <w:rPr>
               <w:rFonts w:asciiTheme="minorHAnsi" w:hAnsiTheme="minorHAnsi"/>
@@ -4916,7 +5297,16 @@
               <w:sz w:val="28"/>
               <w:szCs w:val="28"/>
             </w:rPr>
-            <w:t xml:space="preserve">: </w:t>
+            <w:t>:</w:t>
+          </w:r>
+          <w:proofErr w:type="gramEnd"/>
+          <w:r>
+            <w:rPr>
+              <w:rFonts w:asciiTheme="minorHAnsi" w:hAnsiTheme="minorHAnsi"/>
+              <w:sz w:val="28"/>
+              <w:szCs w:val="28"/>
+            </w:rPr>
+            <w:t xml:space="preserve"> </w:t>
           </w:r>
           <w:r>
             <w:rPr>
@@ -9975,6 +10365,7 @@
     <w:rsid w:val="0062509D"/>
     <w:rsid w:val="006A7AAE"/>
     <w:rsid w:val="006D1B41"/>
+    <w:rsid w:val="006D7B6D"/>
     <w:rsid w:val="006F215B"/>
     <w:rsid w:val="00716869"/>
     <w:rsid w:val="00741AFC"/>

</xml_diff>

<commit_message>
v2.47 uni_uni updates to data_saver feature change to SH1106 display update of program 01_01 - tests will be afternoon commit before reinstall
</commit_message>
<xml_diff>
--- a/HELPME/TEST CORRIDOR FUNKCE2.docx
+++ b/HELPME/TEST CORRIDOR FUNKCE2.docx
@@ -2302,7 +2302,7 @@
           </w:tcPr>
           <w:tbl>
             <w:tblPr>
-              <w:tblpPr w:leftFromText="141" w:rightFromText="141" w:horzAnchor="margin" w:tblpXSpec="center" w:tblpY="-564"/>
+              <w:tblpPr w:leftFromText="141" w:rightFromText="141" w:vertAnchor="page" w:horzAnchor="margin" w:tblpXSpec="center" w:tblpY="89"/>
               <w:tblOverlap w:val="never"/>
               <w:tblW w:w="7460" w:type="dxa"/>
               <w:tblLayout w:type="fixed"/>
@@ -2318,7 +2318,7 @@
             </w:tblGrid>
             <w:tr>
               <w:trPr>
-                <w:trHeight w:val="420"/>
+                <w:trHeight w:val="277"/>
               </w:trPr>
               <w:tc>
                 <w:tcPr>
@@ -2410,7 +2410,7 @@
             </w:tr>
             <w:tr>
               <w:trPr>
-                <w:trHeight w:val="420"/>
+                <w:trHeight w:val="269"/>
               </w:trPr>
               <w:tc>
                 <w:tcPr>
@@ -2502,7 +2502,7 @@
             </w:tr>
             <w:tr>
               <w:trPr>
-                <w:trHeight w:val="420"/>
+                <w:trHeight w:val="261"/>
               </w:trPr>
               <w:tc>
                 <w:tcPr>
@@ -2594,7 +2594,7 @@
             </w:tr>
             <w:tr>
               <w:trPr>
-                <w:trHeight w:val="420"/>
+                <w:trHeight w:val="267"/>
               </w:trPr>
               <w:tc>
                 <w:tcPr>
@@ -2686,7 +2686,7 @@
             </w:tr>
             <w:tr>
               <w:trPr>
-                <w:trHeight w:val="420"/>
+                <w:trHeight w:val="259"/>
               </w:trPr>
               <w:tc>
                 <w:tcPr>
@@ -2778,7 +2778,7 @@
             </w:tr>
             <w:tr>
               <w:trPr>
-                <w:trHeight w:val="420"/>
+                <w:trHeight w:val="250"/>
               </w:trPr>
               <w:tc>
                 <w:tcPr>
@@ -2870,7 +2870,7 @@
             </w:tr>
             <w:tr>
               <w:trPr>
-                <w:trHeight w:val="420"/>
+                <w:trHeight w:val="241"/>
               </w:trPr>
               <w:tc>
                 <w:tcPr>
@@ -2962,7 +2962,7 @@
             </w:tr>
             <w:tr>
               <w:trPr>
-                <w:trHeight w:val="420"/>
+                <w:trHeight w:val="248"/>
               </w:trPr>
               <w:tc>
                 <w:tcPr>
@@ -3054,7 +3054,7 @@
             </w:tr>
             <w:tr>
               <w:trPr>
-                <w:trHeight w:val="420"/>
+                <w:trHeight w:val="226"/>
               </w:trPr>
               <w:tc>
                 <w:tcPr>
@@ -3146,7 +3146,7 @@
             </w:tr>
             <w:tr>
               <w:trPr>
-                <w:trHeight w:val="420"/>
+                <w:trHeight w:val="232"/>
               </w:trPr>
               <w:tc>
                 <w:tcPr>
@@ -3238,7 +3238,7 @@
             </w:tr>
             <w:tr>
               <w:trPr>
-                <w:trHeight w:val="420"/>
+                <w:trHeight w:val="237"/>
               </w:trPr>
               <w:tc>
                 <w:tcPr>
@@ -3422,15 +3422,15 @@
             </w:tr>
             <w:tr>
               <w:trPr>
-                <w:trHeight w:val="420"/>
+                <w:trHeight w:val="306"/>
               </w:trPr>
               <w:tc>
                 <w:tcPr>
                   <w:tcW w:w="1960" w:type="dxa"/>
                   <w:tcBorders>
-                    <w:top w:val="nil"/>
+                    <w:top w:val="single" w:sz="4" w:space="0" w:color="auto"/>
                     <w:left w:val="single" w:sz="4" w:space="0" w:color="auto"/>
-                    <w:bottom w:val="nil"/>
+                    <w:bottom w:val="single" w:sz="4" w:space="0" w:color="auto"/>
                     <w:right w:val="single" w:sz="4" w:space="0" w:color="auto"/>
                   </w:tcBorders>
                   <w:shd w:val="clear" w:color="auto" w:fill="auto"/>
@@ -3462,9 +3462,9 @@
                 <w:tcPr>
                   <w:tcW w:w="5500" w:type="dxa"/>
                   <w:tcBorders>
-                    <w:top w:val="nil"/>
+                    <w:top w:val="single" w:sz="4" w:space="0" w:color="auto"/>
                     <w:left w:val="nil"/>
-                    <w:bottom w:val="nil"/>
+                    <w:bottom w:val="single" w:sz="4" w:space="0" w:color="auto"/>
                     <w:right w:val="single" w:sz="4" w:space="0" w:color="auto"/>
                   </w:tcBorders>
                   <w:shd w:val="clear" w:color="auto" w:fill="auto"/>
@@ -3514,13 +3514,13 @@
             </w:tr>
             <w:tr>
               <w:trPr>
-                <w:trHeight w:val="420"/>
+                <w:trHeight w:val="282"/>
               </w:trPr>
               <w:tc>
                 <w:tcPr>
                   <w:tcW w:w="1960" w:type="dxa"/>
                   <w:tcBorders>
-                    <w:top w:val="nil"/>
+                    <w:top w:val="single" w:sz="4" w:space="0" w:color="auto"/>
                     <w:left w:val="single" w:sz="4" w:space="0" w:color="auto"/>
                     <w:bottom w:val="single" w:sz="4" w:space="0" w:color="auto"/>
                     <w:right w:val="single" w:sz="4" w:space="0" w:color="auto"/>
@@ -3562,7 +3562,7 @@
                 <w:tcPr>
                   <w:tcW w:w="5500" w:type="dxa"/>
                   <w:tcBorders>
-                    <w:top w:val="nil"/>
+                    <w:top w:val="single" w:sz="4" w:space="0" w:color="auto"/>
                     <w:left w:val="nil"/>
                     <w:bottom w:val="single" w:sz="4" w:space="0" w:color="auto"/>
                     <w:right w:val="single" w:sz="4" w:space="0" w:color="auto"/>
@@ -10359,13 +10359,13 @@
     <w:rsid w:val="001C6973"/>
     <w:rsid w:val="001E6DF6"/>
     <w:rsid w:val="00283407"/>
+    <w:rsid w:val="003449D7"/>
     <w:rsid w:val="005367C2"/>
     <w:rsid w:val="005A2CBB"/>
     <w:rsid w:val="005E1A70"/>
     <w:rsid w:val="0062509D"/>
     <w:rsid w:val="006A7AAE"/>
     <w:rsid w:val="006D1B41"/>
-    <w:rsid w:val="006D7B6D"/>
     <w:rsid w:val="006F215B"/>
     <w:rsid w:val="00716869"/>
     <w:rsid w:val="00741AFC"/>

</xml_diff>